<commit_message>
commit - computed well the matrix of min points with 1 point, and made plot networks conn Galapagos
</commit_message>
<xml_diff>
--- a/Manuscript/Ms.docx
+++ b/Manuscript/Ms.docx
@@ -443,8 +443,6 @@
         </w:rPr>
         <w:t xml:space="preserve"> analyses of currents connectivity, but too large for within.</w:t>
       </w:r>
-      <w:bookmarkStart w:id="0" w:name="_GoBack"/>
-      <w:bookmarkEnd w:id="0"/>
     </w:p>
     <w:p>
       <w:pPr>
@@ -636,12 +634,24 @@
       <w:pPr>
         <w:pStyle w:val="Ttulo2"/>
         <w:jc w:val="center"/>
-      </w:pPr>
-      <w:r>
+        <w:rPr>
+          <w:lang w:val="en-US"/>
+        </w:rPr>
+      </w:pPr>
+      <w:r>
+        <w:rPr>
+          <w:lang w:val="en-US"/>
+        </w:rPr>
         <w:t>METHODS</w:t>
       </w:r>
     </w:p>
-    <w:p/>
+    <w:p>
+      <w:pPr>
+        <w:rPr>
+          <w:lang w:val="en-US"/>
+        </w:rPr>
+      </w:pPr>
+    </w:p>
     <w:p>
       <w:pPr>
         <w:pStyle w:val="Ttulo2"/>
@@ -655,21 +665,7 @@
           <w:i/>
           <w:lang w:val="en-US"/>
         </w:rPr>
-        <w:t>Sea</w:t>
-      </w:r>
-      <w:r>
-        <w:rPr>
-          <w:i/>
-          <w:lang w:val="en-US"/>
-        </w:rPr>
-        <w:t xml:space="preserve"> currents </w:t>
-      </w:r>
-      <w:r>
-        <w:rPr>
-          <w:i/>
-          <w:lang w:val="en-US"/>
-        </w:rPr>
-        <w:t>data</w:t>
+        <w:t>Sea currents data</w:t>
       </w:r>
     </w:p>
     <w:p>
@@ -701,7 +697,37 @@
           <w:szCs w:val="22"/>
           <w:lang w:val="en-US"/>
         </w:rPr>
-        <w:t xml:space="preserve">We obtained sea water direction and speed data from the </w:t>
+        <w:t>G</w:t>
+      </w:r>
+      <w:r>
+        <w:rPr>
+          <w:rFonts w:ascii="Arial" w:hAnsi="Arial" w:cs="Arial"/>
+          <w:color w:val="000000"/>
+          <w:sz w:val="22"/>
+          <w:szCs w:val="22"/>
+          <w:lang w:val="en-US"/>
+        </w:rPr>
+        <w:t>iven temporal and spatial constraints of each archipelago</w:t>
+      </w:r>
+      <w:r>
+        <w:rPr>
+          <w:rFonts w:ascii="Arial" w:hAnsi="Arial" w:cs="Arial"/>
+          <w:color w:val="000000"/>
+          <w:sz w:val="22"/>
+          <w:szCs w:val="22"/>
+          <w:lang w:val="en-US"/>
+        </w:rPr>
+        <w:t>, w</w:t>
+      </w:r>
+      <w:r>
+        <w:rPr>
+          <w:rFonts w:ascii="Arial" w:hAnsi="Arial" w:cs="Arial"/>
+          <w:color w:val="000000"/>
+          <w:sz w:val="22"/>
+          <w:szCs w:val="22"/>
+          <w:lang w:val="en-US"/>
+        </w:rPr>
+        <w:t xml:space="preserve">e obtained sea water direction and speed data from the </w:t>
       </w:r>
       <w:proofErr w:type="spellStart"/>
       <w:r>
@@ -743,7 +769,7 @@
           <w:szCs w:val="22"/>
           <w:lang w:val="en-US"/>
         </w:rPr>
-        <w:t>) given temporal and spatial constraints of each archipelago. To do this, we first modified the “</w:t>
+        <w:t>). To do this, we first modified the “</w:t>
       </w:r>
       <w:proofErr w:type="spellStart"/>
       <w:r>
@@ -1167,14 +1193,7 @@
           <w:i/>
           <w:lang w:val="en-US"/>
         </w:rPr>
-        <w:t>Floristic</w:t>
-      </w:r>
-      <w:r>
-        <w:rPr>
-          <w:i/>
-          <w:lang w:val="en-US"/>
-        </w:rPr>
-        <w:t xml:space="preserve"> data</w:t>
+        <w:t>Floristic data</w:t>
       </w:r>
     </w:p>
     <w:p>
@@ -2154,6 +2173,7 @@
           <w:rFonts w:ascii="Times New Roman" w:hAnsi="Times New Roman" w:cs="Times New Roman"/>
           <w:sz w:val="24"/>
           <w:szCs w:val="24"/>
+          <w:lang w:val="en-US"/>
         </w:rPr>
       </w:pPr>
     </w:p>
@@ -2266,262 +2286,343 @@
       </w:r>
     </w:p>
     <w:p>
-      <w:pPr>
-        <w:pStyle w:val="NormalWeb"/>
+      <w:r>
+        <w:t>3.  NMDS</w:t>
+      </w:r>
+    </w:p>
+    <w:p>
+      <w:pPr>
+        <w:rPr>
+          <w:lang w:val="en-US"/>
+        </w:rPr>
+      </w:pPr>
+      <w:r>
+        <w:rPr>
+          <w:lang w:val="en-US"/>
+        </w:rPr>
+        <w:t>4. Procru</w:t>
+      </w:r>
+      <w:r>
+        <w:rPr>
+          <w:lang w:val="en-US"/>
+        </w:rPr>
+        <w:t>stes superimposition and Protest</w:t>
+      </w:r>
+    </w:p>
+    <w:p>
+      <w:pPr>
+        <w:pStyle w:val="Ttulo2"/>
+        <w:rPr>
+          <w:i/>
+          <w:lang w:val="en-US"/>
+        </w:rPr>
+      </w:pPr>
+      <w:r>
+        <w:rPr>
+          <w:i/>
+          <w:lang w:val="en-US"/>
+        </w:rPr>
+        <w:t xml:space="preserve">Degrees and % </w:t>
+      </w:r>
+      <w:proofErr w:type="spellStart"/>
+      <w:r>
+        <w:rPr>
+          <w:i/>
+          <w:lang w:val="en-US"/>
+        </w:rPr>
+        <w:t>tha</w:t>
+      </w:r>
+      <w:proofErr w:type="spellEnd"/>
+      <w:r>
+        <w:rPr>
+          <w:i/>
+          <w:lang w:val="en-US"/>
+        </w:rPr>
+        <w:t xml:space="preserve"> and littoral</w:t>
+      </w:r>
+    </w:p>
+    <w:p>
+      <w:pPr>
+        <w:rPr>
+          <w:lang w:val="en-US"/>
+        </w:rPr>
+      </w:pPr>
+    </w:p>
+    <w:p>
+      <w:pPr>
+        <w:pStyle w:val="Ttulo2"/>
+        <w:jc w:val="center"/>
+        <w:rPr>
+          <w:lang w:val="en-US"/>
+        </w:rPr>
+      </w:pPr>
+      <w:r>
+        <w:rPr>
+          <w:lang w:val="en-US"/>
+        </w:rPr>
+        <w:lastRenderedPageBreak/>
+        <w:t>RESULTS</w:t>
+      </w:r>
+    </w:p>
+    <w:p>
+      <w:pPr>
+        <w:rPr>
+          <w:lang w:val="en-US"/>
+        </w:rPr>
+      </w:pPr>
+    </w:p>
+    <w:p>
+      <w:pPr>
+        <w:pStyle w:val="Prrafodelista"/>
         <w:numPr>
           <w:ilvl w:val="0"/>
-          <w:numId w:val="4"/>
+          <w:numId w:val="3"/>
         </w:numPr>
-        <w:spacing w:before="0" w:beforeAutospacing="0" w:after="200" w:afterAutospacing="0"/>
-        <w:ind w:left="425"/>
-        <w:jc w:val="both"/>
-        <w:textAlignment w:val="baseline"/>
-        <w:rPr>
-          <w:rFonts w:ascii="Arial" w:hAnsi="Arial" w:cs="Arial"/>
-          <w:color w:val="000000"/>
-          <w:sz w:val="22"/>
-          <w:szCs w:val="22"/>
-          <w:lang w:val="en-US"/>
-        </w:rPr>
-      </w:pPr>
-      <w:r>
-        <w:rPr>
-          <w:rFonts w:ascii="Arial" w:hAnsi="Arial" w:cs="Arial"/>
-          <w:color w:val="000000"/>
-          <w:sz w:val="22"/>
-          <w:szCs w:val="22"/>
-          <w:lang w:val="en-US"/>
-        </w:rPr>
-        <w:t>We perform a mantel test with the function “</w:t>
+        <w:rPr>
+          <w:lang w:val="en-US"/>
+        </w:rPr>
+      </w:pPr>
+      <w:r>
+        <w:rPr>
+          <w:lang w:val="en-US"/>
+        </w:rPr>
+        <w:t xml:space="preserve">Island distances based on current </w:t>
       </w:r>
       <w:proofErr w:type="spellStart"/>
       <w:r>
         <w:rPr>
-          <w:rFonts w:ascii="Arial" w:hAnsi="Arial" w:cs="Arial"/>
-          <w:color w:val="000000"/>
-          <w:sz w:val="22"/>
-          <w:szCs w:val="22"/>
-          <w:lang w:val="en-US"/>
-        </w:rPr>
-        <w:t>mantel.rtest</w:t>
+          <w:lang w:val="en-US"/>
+        </w:rPr>
+        <w:t>connectivities</w:t>
       </w:r>
       <w:proofErr w:type="spellEnd"/>
       <w:r>
         <w:rPr>
-          <w:rFonts w:ascii="Arial" w:hAnsi="Arial" w:cs="Arial"/>
-          <w:color w:val="000000"/>
-          <w:sz w:val="22"/>
-          <w:szCs w:val="22"/>
-          <w:lang w:val="en-US"/>
-        </w:rPr>
-        <w:t>” from the package “ade4” with 999 permutations between each oceanic current distance matrix and its distance matrices from the floristic, age and size matrix distance between islands.</w:t>
-      </w:r>
-    </w:p>
-    <w:p>
-      <w:pPr>
-        <w:pStyle w:val="NormalWeb"/>
+          <w:lang w:val="en-US"/>
+        </w:rPr>
+        <w:t xml:space="preserve"> are highly correlated with geographic distances and age, which makes sense (the more space between them the  more cost for current connectivity, and islands are ordered in space in </w:t>
+      </w:r>
+      <w:proofErr w:type="spellStart"/>
+      <w:r>
+        <w:rPr>
+          <w:lang w:val="en-US"/>
+        </w:rPr>
+        <w:t>chronosequences</w:t>
+      </w:r>
+      <w:proofErr w:type="spellEnd"/>
+      <w:r>
+        <w:rPr>
+          <w:lang w:val="en-US"/>
+        </w:rPr>
+        <w:t xml:space="preserve"> with their age, being more obvious in the Canaries, then Azores, and then Galapagos, which coincides with the correlation with currents).</w:t>
+      </w:r>
+    </w:p>
+    <w:p>
+      <w:pPr>
+        <w:jc w:val="center"/>
+        <w:rPr>
+          <w:lang w:val="en-US"/>
+        </w:rPr>
+      </w:pPr>
+      <w:r>
+        <w:rPr>
+          <w:lang w:val="en-US"/>
+        </w:rPr>
+        <w:pict>
+          <v:shapetype id="_x0000_t75" coordsize="21600,21600" o:spt="75" o:preferrelative="t" path="m@4@5l@4@11@9@11@9@5xe" filled="f" stroked="f">
+            <v:stroke joinstyle="miter"/>
+            <v:formulas>
+              <v:f eqn="if lineDrawn pixelLineWidth 0"/>
+              <v:f eqn="sum @0 1 0"/>
+              <v:f eqn="sum 0 0 @1"/>
+              <v:f eqn="prod @2 1 2"/>
+              <v:f eqn="prod @3 21600 pixelWidth"/>
+              <v:f eqn="prod @3 21600 pixelHeight"/>
+              <v:f eqn="sum @0 0 1"/>
+              <v:f eqn="prod @6 1 2"/>
+              <v:f eqn="prod @7 21600 pixelWidth"/>
+              <v:f eqn="sum @8 21600 0"/>
+              <v:f eqn="prod @7 21600 pixelHeight"/>
+              <v:f eqn="sum @10 21600 0"/>
+            </v:formulas>
+            <v:path o:extrusionok="f" gradientshapeok="t" o:connecttype="rect"/>
+            <o:lock v:ext="edit" aspectratio="t"/>
+          </v:shapetype>
+          <v:shape id="_x0000_i1025" type="#_x0000_t75" style="width:337.35pt;height:187.35pt">
+            <v:imagedata r:id="rId6" o:title="plot_corr_curr_rest"/>
+          </v:shape>
+        </w:pict>
+      </w:r>
+    </w:p>
+    <w:p>
+      <w:pPr>
+        <w:pStyle w:val="Prrafodelista"/>
         <w:numPr>
           <w:ilvl w:val="0"/>
-          <w:numId w:val="4"/>
+          <w:numId w:val="3"/>
         </w:numPr>
-        <w:spacing w:before="0" w:beforeAutospacing="0" w:after="200" w:afterAutospacing="0"/>
-        <w:ind w:left="425"/>
-        <w:jc w:val="both"/>
-        <w:textAlignment w:val="baseline"/>
-        <w:rPr>
-          <w:rFonts w:ascii="Arial" w:hAnsi="Arial" w:cs="Arial"/>
-          <w:color w:val="000000"/>
-          <w:sz w:val="22"/>
-          <w:szCs w:val="22"/>
-        </w:rPr>
-      </w:pPr>
-      <w:r>
-        <w:rPr>
-          <w:rFonts w:ascii="Arial" w:hAnsi="Arial" w:cs="Arial"/>
-          <w:color w:val="000000"/>
-          <w:sz w:val="22"/>
-          <w:szCs w:val="22"/>
-          <w:lang w:val="en-US"/>
-        </w:rPr>
-        <w:t>Finally we perform a Nonmetric Multidimensional Scaling with the function “</w:t>
-      </w:r>
-      <w:proofErr w:type="spellStart"/>
-      <w:r>
-        <w:rPr>
-          <w:rFonts w:ascii="Arial" w:hAnsi="Arial" w:cs="Arial"/>
-          <w:color w:val="000000"/>
-          <w:sz w:val="22"/>
-          <w:szCs w:val="22"/>
-          <w:lang w:val="en-US"/>
-        </w:rPr>
-        <w:t>metaMDS</w:t>
-      </w:r>
-      <w:proofErr w:type="spellEnd"/>
-      <w:r>
-        <w:rPr>
-          <w:rFonts w:ascii="Arial" w:hAnsi="Arial" w:cs="Arial"/>
-          <w:color w:val="000000"/>
-          <w:sz w:val="22"/>
-          <w:szCs w:val="22"/>
-          <w:lang w:val="en-US"/>
-        </w:rPr>
-        <w:t xml:space="preserve">” from package “vegan”. </w:t>
-      </w:r>
-      <w:proofErr w:type="spellStart"/>
-      <w:r>
-        <w:rPr>
-          <w:rFonts w:ascii="Arial" w:hAnsi="Arial" w:cs="Arial"/>
-          <w:color w:val="000000"/>
-          <w:sz w:val="22"/>
-          <w:szCs w:val="22"/>
-        </w:rPr>
-        <w:t>We</w:t>
-      </w:r>
-      <w:proofErr w:type="spellEnd"/>
-      <w:r>
-        <w:rPr>
-          <w:rFonts w:ascii="Arial" w:hAnsi="Arial" w:cs="Arial"/>
-          <w:color w:val="000000"/>
-          <w:sz w:val="22"/>
-          <w:szCs w:val="22"/>
-        </w:rPr>
-        <w:t xml:space="preserve"> </w:t>
-      </w:r>
-      <w:proofErr w:type="spellStart"/>
-      <w:r>
-        <w:rPr>
-          <w:rFonts w:ascii="Arial" w:hAnsi="Arial" w:cs="Arial"/>
-          <w:color w:val="000000"/>
-          <w:sz w:val="22"/>
-          <w:szCs w:val="22"/>
-        </w:rPr>
-        <w:t>compared</w:t>
-      </w:r>
-      <w:proofErr w:type="spellEnd"/>
-      <w:r>
-        <w:rPr>
-          <w:rFonts w:ascii="Arial" w:hAnsi="Arial" w:cs="Arial"/>
-          <w:color w:val="000000"/>
-          <w:sz w:val="22"/>
-          <w:szCs w:val="22"/>
-        </w:rPr>
-        <w:t xml:space="preserve"> </w:t>
-      </w:r>
-      <w:proofErr w:type="spellStart"/>
-      <w:r>
-        <w:rPr>
-          <w:rFonts w:ascii="Arial" w:hAnsi="Arial" w:cs="Arial"/>
-          <w:color w:val="000000"/>
-          <w:sz w:val="22"/>
-          <w:szCs w:val="22"/>
-        </w:rPr>
-        <w:t>the</w:t>
-      </w:r>
-      <w:proofErr w:type="spellEnd"/>
-      <w:r>
-        <w:rPr>
-          <w:rFonts w:ascii="Arial" w:hAnsi="Arial" w:cs="Arial"/>
-          <w:color w:val="000000"/>
-          <w:sz w:val="22"/>
-          <w:szCs w:val="22"/>
-        </w:rPr>
-        <w:t xml:space="preserve"> </w:t>
-      </w:r>
-      <w:proofErr w:type="spellStart"/>
-      <w:r>
-        <w:rPr>
-          <w:rFonts w:ascii="Arial" w:hAnsi="Arial" w:cs="Arial"/>
-          <w:color w:val="000000"/>
-          <w:sz w:val="22"/>
-          <w:szCs w:val="22"/>
-        </w:rPr>
-        <w:t>same</w:t>
-      </w:r>
-      <w:proofErr w:type="spellEnd"/>
-      <w:r>
-        <w:rPr>
-          <w:rFonts w:ascii="Arial" w:hAnsi="Arial" w:cs="Arial"/>
-          <w:color w:val="000000"/>
-          <w:sz w:val="22"/>
-          <w:szCs w:val="22"/>
-        </w:rPr>
-        <w:t xml:space="preserve"> matrices as </w:t>
-      </w:r>
-      <w:proofErr w:type="spellStart"/>
-      <w:r>
-        <w:rPr>
-          <w:rFonts w:ascii="Arial" w:hAnsi="Arial" w:cs="Arial"/>
-          <w:color w:val="000000"/>
-          <w:sz w:val="22"/>
-          <w:szCs w:val="22"/>
-        </w:rPr>
-        <w:t>above</w:t>
-      </w:r>
-      <w:proofErr w:type="spellEnd"/>
-      <w:r>
-        <w:rPr>
-          <w:rFonts w:ascii="Arial" w:hAnsi="Arial" w:cs="Arial"/>
-          <w:color w:val="000000"/>
-          <w:sz w:val="22"/>
-          <w:szCs w:val="22"/>
-        </w:rPr>
-        <w:t>.</w:t>
-      </w:r>
-    </w:p>
-    <w:p/>
-    <w:p/>
+        <w:rPr>
+          <w:lang w:val="en-US"/>
+        </w:rPr>
+      </w:pPr>
+      <w:r>
+        <w:rPr>
+          <w:lang w:val="en-US"/>
+        </w:rPr>
+        <w:t>Then, we cannot know if floristic distances respond to geographic or current distances. It might be obvious that will correlate with geographic distances, but maybe the main finding here is that they also do for currents.</w:t>
+      </w:r>
+    </w:p>
+    <w:p>
+      <w:pPr>
+        <w:pStyle w:val="Prrafodelista"/>
+        <w:rPr>
+          <w:lang w:val="en-US"/>
+        </w:rPr>
+      </w:pPr>
+      <w:r>
+        <w:rPr>
+          <w:lang w:val="en-US"/>
+        </w:rPr>
+        <w:t>NO, MAIN THING HERE IS THAT CURRENTS HAVE DIRECTIONS – SO IF I WANT TO DO SOMETHING WITH THIS ARTICLE, WILL BE TO SEPARATE THE GEOGRAPHIC DISTANCES FROM THE CURRENTS BY SEEING WHAT ISLANDS ARE SINKS (SO FROM AN ASYMMETRIC MATRIX OF CONNECTIVITIES), AND THEN SEEING THEIR DISTANCES AS SINKS TO COMPARE IT WITH FLORAS AND FOR THE ANALYSES OF DEGREES.</w:t>
+      </w:r>
+      <w:bookmarkStart w:id="0" w:name="_GoBack"/>
+      <w:bookmarkEnd w:id="0"/>
+    </w:p>
+    <w:p>
+      <w:pPr>
+        <w:rPr>
+          <w:lang w:val="en-US"/>
+        </w:rPr>
+      </w:pPr>
+    </w:p>
+    <w:p>
+      <w:pPr>
+        <w:rPr>
+          <w:lang w:val="en-US"/>
+        </w:rPr>
+      </w:pPr>
+    </w:p>
     <w:p>
       <w:pPr>
         <w:pStyle w:val="Ttulo2"/>
         <w:jc w:val="center"/>
-      </w:pPr>
-      <w:r>
-        <w:t>RESULTS</w:t>
-      </w:r>
-    </w:p>
-    <w:p/>
+        <w:rPr>
+          <w:lang w:val="en-US"/>
+        </w:rPr>
+      </w:pPr>
+      <w:r>
+        <w:rPr>
+          <w:lang w:val="en-US"/>
+        </w:rPr>
+        <w:t>DISCUSSION</w:t>
+      </w:r>
+    </w:p>
+    <w:p>
+      <w:pPr>
+        <w:rPr>
+          <w:lang w:val="en-US"/>
+        </w:rPr>
+      </w:pPr>
+    </w:p>
     <w:p>
       <w:pPr>
         <w:pStyle w:val="Ttulo2"/>
         <w:jc w:val="center"/>
-      </w:pPr>
-      <w:r>
-        <w:t>DISCUSSION</w:t>
-      </w:r>
-    </w:p>
-    <w:p/>
+        <w:rPr>
+          <w:lang w:val="en-US"/>
+        </w:rPr>
+      </w:pPr>
+      <w:r>
+        <w:rPr>
+          <w:lang w:val="en-US"/>
+        </w:rPr>
+        <w:t>BIBLIOGRAPHY</w:t>
+      </w:r>
+    </w:p>
+    <w:p>
+      <w:pPr>
+        <w:rPr>
+          <w:lang w:val="en-US"/>
+        </w:rPr>
+      </w:pPr>
+    </w:p>
     <w:p>
       <w:pPr>
         <w:pStyle w:val="Ttulo2"/>
         <w:jc w:val="center"/>
-      </w:pPr>
-      <w:r>
-        <w:t>BIBLIOGRAPHY</w:t>
-      </w:r>
-    </w:p>
-    <w:p/>
-    <w:p>
-      <w:pPr>
-        <w:pStyle w:val="Ttulo2"/>
+        <w:rPr>
+          <w:lang w:val="en-US"/>
+        </w:rPr>
+      </w:pPr>
+      <w:r>
+        <w:rPr>
+          <w:lang w:val="en-US"/>
+        </w:rPr>
+        <w:t>FIGURES</w:t>
+      </w:r>
+    </w:p>
+    <w:p>
+      <w:pPr>
+        <w:rPr>
+          <w:lang w:val="en-US"/>
+        </w:rPr>
+      </w:pPr>
+    </w:p>
+    <w:p>
+      <w:pPr>
+        <w:rPr>
+          <w:lang w:val="en-US"/>
+        </w:rPr>
+      </w:pPr>
+    </w:p>
+    <w:p>
+      <w:pPr>
+        <w:rPr>
+          <w:lang w:val="en-US"/>
+        </w:rPr>
+      </w:pPr>
+    </w:p>
+    <w:p>
+      <w:pPr>
+        <w:rPr>
+          <w:lang w:val="en-US"/>
+        </w:rPr>
+      </w:pPr>
+    </w:p>
+    <w:p>
+      <w:pPr>
+        <w:rPr>
+          <w:lang w:val="en-US"/>
+        </w:rPr>
+      </w:pPr>
+    </w:p>
+    <w:p>
+      <w:pPr>
+        <w:rPr>
+          <w:lang w:val="en-US"/>
+        </w:rPr>
+      </w:pPr>
+    </w:p>
+    <w:p>
+      <w:pPr>
+        <w:rPr>
+          <w:lang w:val="en-US"/>
+        </w:rPr>
+      </w:pPr>
+    </w:p>
+    <w:p>
+      <w:pPr>
+        <w:rPr>
+          <w:lang w:val="en-US"/>
+        </w:rPr>
+      </w:pPr>
+    </w:p>
+    <w:p>
+      <w:pPr>
         <w:jc w:val="center"/>
-      </w:pPr>
-      <w:r>
-        <w:t>FIGURES</w:t>
-      </w:r>
-    </w:p>
-    <w:p/>
-    <w:p/>
-    <w:p/>
-    <w:p/>
-    <w:p/>
-    <w:p/>
-    <w:p/>
-    <w:p/>
-    <w:p>
-      <w:pPr>
-        <w:jc w:val="center"/>
         <w:rPr>
           <w:sz w:val="24"/>
+          <w:lang w:val="en-US"/>
         </w:rPr>
       </w:pPr>
     </w:p>
@@ -4012,4 +4113,16 @@
     </a:ext>
   </a:extLst>
 </a:theme>
+</file>
+
+<file path=customXml/item1.xml><?xml version="1.0" encoding="utf-8"?>
+<b:Sources xmlns:b="http://schemas.openxmlformats.org/officeDocument/2006/bibliography" xmlns="http://schemas.openxmlformats.org/officeDocument/2006/bibliography" SelectedStyle="\APASixthEditionOfficeOnline.xsl" StyleName="APA" Version="6"/>
+</file>
+
+<file path=customXml/itemProps1.xml><?xml version="1.0" encoding="utf-8"?>
+<ds:datastoreItem xmlns:ds="http://schemas.openxmlformats.org/officeDocument/2006/customXml" ds:itemID="{5CBE01AF-042B-4983-B8D2-824E71640B1C}">
+  <ds:schemaRefs>
+    <ds:schemaRef ds:uri="http://schemas.openxmlformats.org/officeDocument/2006/bibliography"/>
+  </ds:schemaRefs>
+</ds:datastoreItem>
 </file>
</xml_diff>